<commit_message>
administração de users para o admin
pode apagar, bloquear e desbloquear users
</commit_message>
<xml_diff>
--- a/requisitos/Requisitos Funcionais.docx
+++ b/requisitos/Requisitos Funcionais.docx
@@ -1,6 +1,6 @@
 
 <file path=word/document.xml><?xml version="1.0" encoding="utf-8"?>
-<w:document xmlns:wpc="http://schemas.microsoft.com/office/word/2010/wordprocessingCanvas" xmlns:cx="http://schemas.microsoft.com/office/drawing/2014/chartex" xmlns:cx1="http://schemas.microsoft.com/office/drawing/2015/9/8/chartex" xmlns:cx2="http://schemas.microsoft.com/office/drawing/2015/10/21/chartex" xmlns:cx3="http://schemas.microsoft.com/office/drawing/2016/5/9/chartex" xmlns:cx4="http://schemas.microsoft.com/office/drawing/2016/5/10/chartex" xmlns:cx5="http://schemas.microsoft.com/office/drawing/2016/5/11/chartex" xmlns:cx6="http://schemas.microsoft.com/office/drawing/2016/5/12/chartex" xmlns:cx7="http://schemas.microsoft.com/office/drawing/2016/5/13/chartex" xmlns:cx8="http://schemas.microsoft.com/office/drawing/2016/5/14/chartex" xmlns:mc="http://schemas.openxmlformats.org/markup-compatibility/2006" xmlns:aink="http://schemas.microsoft.com/office/drawing/2016/ink" xmlns:am3d="http://schemas.microsoft.com/office/drawing/2017/model3d" xmlns:o="urn:schemas-microsoft-com:office:office" xmlns:r="http://schemas.openxmlformats.org/officeDocument/2006/relationships" xmlns:m="http://schemas.openxmlformats.org/officeDocument/2006/math" xmlns:v="urn:schemas-microsoft-com:vml" xmlns:wp14="http://schemas.microsoft.com/office/word/2010/wordprocessingDrawing" xmlns:wp="http://schemas.openxmlformats.org/drawingml/2006/wordprocessingDrawing" xmlns:w10="urn:schemas-microsoft-com:office:word" xmlns:w="http://schemas.openxmlformats.org/wordprocessingml/2006/main" xmlns:w14="http://schemas.microsoft.com/office/word/2010/wordml" xmlns:w15="http://schemas.microsoft.com/office/word/2012/wordml" xmlns:w16cex="http://schemas.microsoft.com/office/word/2018/wordml/cex" xmlns:w16cid="http://schemas.microsoft.com/office/word/2016/wordml/cid" xmlns:w16="http://schemas.microsoft.com/office/word/2018/wordml" xmlns:w16sdtdh="http://schemas.microsoft.com/office/word/2020/wordml/sdtdatahash" xmlns:w16se="http://schemas.microsoft.com/office/word/2015/wordml/symex" xmlns:wpg="http://schemas.microsoft.com/office/word/2010/wordprocessingGroup" xmlns:wpi="http://schemas.microsoft.com/office/word/2010/wordprocessingInk" xmlns:wne="http://schemas.microsoft.com/office/word/2006/wordml" xmlns:wps="http://schemas.microsoft.com/office/word/2010/wordprocessingShape" mc:Ignorable="w14 w15 w16se w16cid w16 w16cex w16sdtdh wp14">
+<w:document xmlns:wpc="http://schemas.microsoft.com/office/word/2010/wordprocessingCanvas" xmlns:cx="http://schemas.microsoft.com/office/drawing/2014/chartex" xmlns:cx1="http://schemas.microsoft.com/office/drawing/2015/9/8/chartex" xmlns:cx2="http://schemas.microsoft.com/office/drawing/2015/10/21/chartex" xmlns:cx3="http://schemas.microsoft.com/office/drawing/2016/5/9/chartex" xmlns:cx4="http://schemas.microsoft.com/office/drawing/2016/5/10/chartex" xmlns:cx5="http://schemas.microsoft.com/office/drawing/2016/5/11/chartex" xmlns:cx6="http://schemas.microsoft.com/office/drawing/2016/5/12/chartex" xmlns:cx7="http://schemas.microsoft.com/office/drawing/2016/5/13/chartex" xmlns:cx8="http://schemas.microsoft.com/office/drawing/2016/5/14/chartex" xmlns:mc="http://schemas.openxmlformats.org/markup-compatibility/2006" xmlns:aink="http://schemas.microsoft.com/office/drawing/2016/ink" xmlns:am3d="http://schemas.microsoft.com/office/drawing/2017/model3d" xmlns:o="urn:schemas-microsoft-com:office:office" xmlns:oel="http://schemas.microsoft.com/office/2019/extlst" xmlns:r="http://schemas.openxmlformats.org/officeDocument/2006/relationships" xmlns:m="http://schemas.openxmlformats.org/officeDocument/2006/math" xmlns:v="urn:schemas-microsoft-com:vml" xmlns:wp14="http://schemas.microsoft.com/office/word/2010/wordprocessingDrawing" xmlns:wp="http://schemas.openxmlformats.org/drawingml/2006/wordprocessingDrawing" xmlns:w10="urn:schemas-microsoft-com:office:word" xmlns:w="http://schemas.openxmlformats.org/wordprocessingml/2006/main" xmlns:w14="http://schemas.microsoft.com/office/word/2010/wordml" xmlns:w15="http://schemas.microsoft.com/office/word/2012/wordml" xmlns:w16cex="http://schemas.microsoft.com/office/word/2018/wordml/cex" xmlns:w16cid="http://schemas.microsoft.com/office/word/2016/wordml/cid" xmlns:w16="http://schemas.microsoft.com/office/word/2018/wordml" xmlns:w16du="http://schemas.microsoft.com/office/word/2023/wordml/word16du" xmlns:w16sdtdh="http://schemas.microsoft.com/office/word/2020/wordml/sdtdatahash" xmlns:w16sdtfl="http://schemas.microsoft.com/office/word/2024/wordml/sdtformatlock" xmlns:w16se="http://schemas.microsoft.com/office/word/2015/wordml/symex" xmlns:wpg="http://schemas.microsoft.com/office/word/2010/wordprocessingGroup" xmlns:wpi="http://schemas.microsoft.com/office/word/2010/wordprocessingInk" xmlns:wne="http://schemas.microsoft.com/office/word/2006/wordml" xmlns:wps="http://schemas.microsoft.com/office/word/2010/wordprocessingShape" mc:Ignorable="w14 w15 w16se w16cid w16 w16cex w16sdtdh w16sdtfl w16du wp14">
   <w:body>
     <w:p>
       <w:pPr>
@@ -39,10 +39,7 @@
         </w:numPr>
       </w:pPr>
       <w:r>
-        <w:t>Registo de utilizadores</w:t>
-      </w:r>
-      <w:r>
-        <w:t>:</w:t>
+        <w:t>Registo de utilizadores:</w:t>
       </w:r>
     </w:p>
     <w:p>
@@ -52,12 +49,15 @@
           <w:ilvl w:val="1"/>
           <w:numId w:val="3"/>
         </w:numPr>
-      </w:pPr>
-      <w:r>
-        <w:t>N</w:t>
-      </w:r>
-      <w:r>
-        <w:t>ome, email, password.</w:t>
+        <w:rPr>
+          <w:highlight w:val="green"/>
+        </w:rPr>
+      </w:pPr>
+      <w:r>
+        <w:rPr>
+          <w:highlight w:val="green"/>
+        </w:rPr>
+        <w:t>Nome, email, password.</w:t>
       </w:r>
     </w:p>
     <w:p>
@@ -108,16 +108,28 @@
           <w:ilvl w:val="1"/>
           <w:numId w:val="3"/>
         </w:numPr>
-      </w:pPr>
-      <w:r>
+        <w:rPr>
+          <w:highlight w:val="green"/>
+        </w:rPr>
+      </w:pPr>
+      <w:r>
+        <w:rPr>
+          <w:highlight w:val="green"/>
+        </w:rPr>
         <w:t xml:space="preserve">Sessões geridas com </w:t>
       </w:r>
       <w:proofErr w:type="spellStart"/>
       <w:r>
+        <w:rPr>
+          <w:highlight w:val="green"/>
+        </w:rPr>
         <w:t>Laravel</w:t>
       </w:r>
       <w:proofErr w:type="spellEnd"/>
       <w:r>
+        <w:rPr>
+          <w:highlight w:val="green"/>
+        </w:rPr>
         <w:t>.</w:t>
       </w:r>
     </w:p>
@@ -128,20 +140,23 @@
           <w:ilvl w:val="1"/>
           <w:numId w:val="3"/>
         </w:numPr>
+        <w:rPr>
+          <w:highlight w:val="green"/>
+        </w:rPr>
       </w:pPr>
       <w:proofErr w:type="spellStart"/>
       <w:r>
+        <w:rPr>
+          <w:highlight w:val="green"/>
+        </w:rPr>
         <w:t>Logout</w:t>
       </w:r>
       <w:proofErr w:type="spellEnd"/>
       <w:r>
-        <w:t xml:space="preserve"> manual ou automático após </w:t>
-      </w:r>
-      <w:r>
-        <w:t xml:space="preserve">um tempo de </w:t>
-      </w:r>
-      <w:r>
-        <w:t>inatividade.</w:t>
+        <w:rPr>
+          <w:highlight w:val="green"/>
+        </w:rPr>
+        <w:t xml:space="preserve"> manual ou automático após um tempo de inatividade.</w:t>
       </w:r>
     </w:p>
     <w:p>
@@ -151,8 +166,14 @@
           <w:ilvl w:val="0"/>
           <w:numId w:val="3"/>
         </w:numPr>
-      </w:pPr>
-      <w:r>
+        <w:rPr>
+          <w:highlight w:val="cyan"/>
+        </w:rPr>
+      </w:pPr>
+      <w:r>
+        <w:rPr>
+          <w:highlight w:val="cyan"/>
+        </w:rPr>
         <w:t>Gestão de Perfil</w:t>
       </w:r>
     </w:p>
@@ -163,8 +184,14 @@
           <w:ilvl w:val="1"/>
           <w:numId w:val="3"/>
         </w:numPr>
-      </w:pPr>
-      <w:r>
+        <w:rPr>
+          <w:highlight w:val="green"/>
+        </w:rPr>
+      </w:pPr>
+      <w:r>
+        <w:rPr>
+          <w:highlight w:val="green"/>
+        </w:rPr>
         <w:t>Atualização de nome, email, foto de perfil.</w:t>
       </w:r>
     </w:p>
@@ -175,8 +202,14 @@
           <w:ilvl w:val="1"/>
           <w:numId w:val="3"/>
         </w:numPr>
-      </w:pPr>
-      <w:r>
+        <w:rPr>
+          <w:highlight w:val="green"/>
+        </w:rPr>
+      </w:pPr>
+      <w:r>
+        <w:rPr>
+          <w:highlight w:val="green"/>
+        </w:rPr>
         <w:t>Alteração de password.</w:t>
       </w:r>
     </w:p>
@@ -223,15 +256,15 @@
           <w:ilvl w:val="1"/>
           <w:numId w:val="3"/>
         </w:numPr>
-      </w:pPr>
-      <w:r>
-        <w:t>Definição de perfis de utilizador (ex.: administrador</w:t>
-      </w:r>
-      <w:r>
-        <w:t xml:space="preserve"> e</w:t>
-      </w:r>
-      <w:r>
-        <w:t xml:space="preserve"> utilizador).</w:t>
+        <w:rPr>
+          <w:highlight w:val="green"/>
+        </w:rPr>
+      </w:pPr>
+      <w:r>
+        <w:rPr>
+          <w:highlight w:val="green"/>
+        </w:rPr>
+        <w:t>Definição de perfis de utilizador (ex.: administrador e utilizador).</w:t>
       </w:r>
     </w:p>
     <w:p>
@@ -241,15 +274,15 @@
           <w:ilvl w:val="1"/>
           <w:numId w:val="3"/>
         </w:numPr>
-      </w:pPr>
-      <w:r>
-        <w:t xml:space="preserve">Apenas o </w:t>
-      </w:r>
-      <w:r>
-        <w:t>utilizador</w:t>
-      </w:r>
-      <w:r>
-        <w:t xml:space="preserve"> pode ver e editar os seus próprios dados.</w:t>
+        <w:rPr>
+          <w:highlight w:val="green"/>
+        </w:rPr>
+      </w:pPr>
+      <w:r>
+        <w:rPr>
+          <w:highlight w:val="green"/>
+        </w:rPr>
+        <w:t>Apenas o utilizador pode ver e editar os seus próprios dados.</w:t>
       </w:r>
     </w:p>
     <w:p/>
@@ -495,13 +528,7 @@
         </w:numPr>
       </w:pPr>
       <w:r>
-        <w:t xml:space="preserve">Exemplo: "Máximo de 200€ para </w:t>
-      </w:r>
-      <w:r>
-        <w:t xml:space="preserve">categoria de </w:t>
-      </w:r>
-      <w:r>
-        <w:t>lazer".</w:t>
+        <w:t>Exemplo: "Máximo de 200€ para categoria de lazer".</w:t>
       </w:r>
     </w:p>
     <w:p>
@@ -660,10 +687,7 @@
       </w:pPr>
       <w:r>
         <w:lastRenderedPageBreak/>
-        <w:t>Despesas por categoria (</w:t>
-      </w:r>
-      <w:r>
-        <w:t xml:space="preserve">pie </w:t>
+        <w:t xml:space="preserve">Despesas por categoria (pie </w:t>
       </w:r>
       <w:proofErr w:type="spellStart"/>
       <w:r>
@@ -866,49 +890,172 @@
           <w:b/>
           <w:bCs/>
         </w:rPr>
-        <w:t>D</w:t>
-      </w:r>
-      <w:r>
+        <w:t>Deixo-vos gerir esta parte, não estou totalmente dentro do assunto. Sei que há detalhes que estão em falta.</w:t>
+      </w:r>
+    </w:p>
+    <w:p>
+      <w:pPr>
+        <w:pStyle w:val="PargrafodaLista"/>
+        <w:numPr>
+          <w:ilvl w:val="0"/>
+          <w:numId w:val="8"/>
+        </w:numPr>
         <w:rPr>
           <w:b/>
           <w:bCs/>
         </w:rPr>
-        <w:t>eixo-vos gerir esta parte, não estou totalmente dentro do assunto.</w:t>
-      </w:r>
+      </w:pPr>
+      <w:proofErr w:type="spellStart"/>
       <w:r>
         <w:rPr>
           <w:b/>
           <w:bCs/>
         </w:rPr>
-        <w:t xml:space="preserve"> Sei que há detalhes que estão em falta.</w:t>
-      </w:r>
-    </w:p>
-    <w:p>
-      <w:pPr>
-        <w:pStyle w:val="PargrafodaLista"/>
-        <w:numPr>
-          <w:ilvl w:val="0"/>
-          <w:numId w:val="8"/>
-        </w:numPr>
+        <w:t>Frontend</w:t>
+      </w:r>
+      <w:proofErr w:type="spellEnd"/>
+      <w:r>
         <w:rPr>
           <w:b/>
           <w:bCs/>
         </w:rPr>
-      </w:pPr>
+        <w:t xml:space="preserve"> com Vue.js</w:t>
+      </w:r>
+    </w:p>
+    <w:p>
+      <w:pPr>
+        <w:pStyle w:val="PargrafodaLista"/>
+        <w:numPr>
+          <w:ilvl w:val="0"/>
+          <w:numId w:val="9"/>
+        </w:numPr>
+      </w:pPr>
+      <w:r>
+        <w:t xml:space="preserve">Framework: Vue.js 3 (com </w:t>
+      </w:r>
       <w:proofErr w:type="spellStart"/>
       <w:r>
+        <w:t>Pinia</w:t>
+      </w:r>
+      <w:proofErr w:type="spellEnd"/>
+      <w:r>
+        <w:t xml:space="preserve"> ou </w:t>
+      </w:r>
+      <w:proofErr w:type="spellStart"/>
+      <w:r>
+        <w:t>Vuex</w:t>
+      </w:r>
+      <w:proofErr w:type="spellEnd"/>
+      <w:r>
+        <w:t xml:space="preserve"> para estado global).</w:t>
+      </w:r>
+    </w:p>
+    <w:p>
+      <w:pPr>
+        <w:pStyle w:val="PargrafodaLista"/>
+        <w:numPr>
+          <w:ilvl w:val="0"/>
+          <w:numId w:val="9"/>
+        </w:numPr>
+      </w:pPr>
+      <w:r>
+        <w:t>UI Framework:</w:t>
+      </w:r>
+    </w:p>
+    <w:p>
+      <w:pPr>
+        <w:pStyle w:val="PargrafodaLista"/>
+        <w:numPr>
+          <w:ilvl w:val="1"/>
+          <w:numId w:val="9"/>
+        </w:numPr>
+      </w:pPr>
+      <w:proofErr w:type="spellStart"/>
+      <w:r>
+        <w:t>Tailwind</w:t>
+      </w:r>
+      <w:proofErr w:type="spellEnd"/>
+      <w:r>
+        <w:t xml:space="preserve"> CSS</w:t>
+      </w:r>
+      <w:r>
+        <w:t xml:space="preserve">/ </w:t>
+      </w:r>
+      <w:proofErr w:type="spellStart"/>
+      <w:r>
+        <w:t>Bootstrap</w:t>
+      </w:r>
+      <w:proofErr w:type="spellEnd"/>
+      <w:r>
+        <w:t xml:space="preserve"> </w:t>
+      </w:r>
+      <w:r>
+        <w:t>para design moderno e responsivo.</w:t>
+      </w:r>
+    </w:p>
+    <w:p>
+      <w:pPr>
+        <w:pStyle w:val="PargrafodaLista"/>
+        <w:numPr>
+          <w:ilvl w:val="0"/>
+          <w:numId w:val="9"/>
+        </w:numPr>
+      </w:pPr>
+      <w:r>
+        <w:t xml:space="preserve">Comunicação com </w:t>
+      </w:r>
+      <w:proofErr w:type="spellStart"/>
+      <w:r>
+        <w:t>Backend</w:t>
+      </w:r>
+      <w:proofErr w:type="spellEnd"/>
+      <w:r>
+        <w:t xml:space="preserve"> – </w:t>
+      </w:r>
+    </w:p>
+    <w:p>
+      <w:pPr>
+        <w:pStyle w:val="PargrafodaLista"/>
+        <w:numPr>
+          <w:ilvl w:val="1"/>
+          <w:numId w:val="9"/>
+        </w:numPr>
+      </w:pPr>
+      <w:proofErr w:type="spellStart"/>
+      <w:r>
+        <w:t>WebSockets</w:t>
+      </w:r>
+      <w:proofErr w:type="spellEnd"/>
+      <w:r>
+        <w:t xml:space="preserve"> para atualizações em tempo real (</w:t>
+      </w:r>
+      <w:r>
+        <w:t>O Gonçalo referiu este ponto</w:t>
+      </w:r>
+      <w:r>
+        <w:t>).</w:t>
+      </w:r>
+    </w:p>
+    <w:p/>
+    <w:p>
+      <w:pPr>
+        <w:pStyle w:val="PargrafodaLista"/>
+        <w:numPr>
+          <w:ilvl w:val="0"/>
+          <w:numId w:val="8"/>
+        </w:numPr>
         <w:rPr>
           <w:b/>
           <w:bCs/>
         </w:rPr>
-        <w:t>F</w:t>
-      </w:r>
+      </w:pPr>
+      <w:proofErr w:type="spellStart"/>
       <w:r>
         <w:rPr>
           <w:b/>
           <w:bCs/>
         </w:rPr>
-        <w:t>rontend</w:t>
+        <w:t>Backend</w:t>
       </w:r>
       <w:proofErr w:type="spellEnd"/>
       <w:r>
@@ -916,135 +1063,116 @@
           <w:b/>
           <w:bCs/>
         </w:rPr>
-        <w:t xml:space="preserve"> </w:t>
-      </w:r>
+        <w:t xml:space="preserve"> (</w:t>
+      </w:r>
+      <w:proofErr w:type="spellStart"/>
       <w:r>
         <w:rPr>
           <w:b/>
           <w:bCs/>
         </w:rPr>
-        <w:t xml:space="preserve">com </w:t>
-      </w:r>
+        <w:t>Laravel</w:t>
+      </w:r>
+      <w:proofErr w:type="spellEnd"/>
       <w:r>
         <w:rPr>
           <w:b/>
           <w:bCs/>
         </w:rPr>
-        <w:t>Vue.js</w:t>
-      </w:r>
-    </w:p>
-    <w:p>
-      <w:pPr>
-        <w:pStyle w:val="PargrafodaLista"/>
-        <w:numPr>
-          <w:ilvl w:val="0"/>
-          <w:numId w:val="9"/>
-        </w:numPr>
-      </w:pPr>
-      <w:r>
-        <w:t xml:space="preserve">Framework: Vue.js 3 (com </w:t>
-      </w:r>
+        <w:t>)</w:t>
+      </w:r>
+    </w:p>
+    <w:p>
+      <w:pPr>
+        <w:pStyle w:val="PargrafodaLista"/>
+        <w:numPr>
+          <w:ilvl w:val="0"/>
+          <w:numId w:val="10"/>
+        </w:numPr>
+      </w:pPr>
+      <w:r>
+        <w:t>Autenticação:</w:t>
+      </w:r>
+    </w:p>
+    <w:p>
+      <w:pPr>
+        <w:pStyle w:val="PargrafodaLista"/>
+        <w:numPr>
+          <w:ilvl w:val="1"/>
+          <w:numId w:val="10"/>
+        </w:numPr>
+      </w:pPr>
       <w:proofErr w:type="spellStart"/>
       <w:r>
-        <w:t>Pinia</w:t>
+        <w:t>Laravel</w:t>
       </w:r>
       <w:proofErr w:type="spellEnd"/>
       <w:r>
-        <w:t xml:space="preserve"> ou </w:t>
+        <w:t xml:space="preserve"> para </w:t>
       </w:r>
       <w:proofErr w:type="spellStart"/>
       <w:r>
-        <w:t>Vuex</w:t>
+        <w:t>APIs</w:t>
       </w:r>
       <w:proofErr w:type="spellEnd"/>
       <w:r>
-        <w:t xml:space="preserve"> para estado global).</w:t>
-      </w:r>
-    </w:p>
-    <w:p>
-      <w:pPr>
-        <w:pStyle w:val="PargrafodaLista"/>
-        <w:numPr>
-          <w:ilvl w:val="0"/>
-          <w:numId w:val="9"/>
-        </w:numPr>
-      </w:pPr>
-      <w:r>
-        <w:t>UI Framework:</w:t>
-      </w:r>
-    </w:p>
-    <w:p>
-      <w:pPr>
-        <w:pStyle w:val="PargrafodaLista"/>
-        <w:numPr>
-          <w:ilvl w:val="1"/>
-          <w:numId w:val="9"/>
-        </w:numPr>
-      </w:pPr>
+        <w:t xml:space="preserve"> seguras com </w:t>
+      </w:r>
       <w:proofErr w:type="spellStart"/>
       <w:r>
-        <w:t>Tailwind</w:t>
+        <w:t>tokens</w:t>
       </w:r>
       <w:proofErr w:type="spellEnd"/>
       <w:r>
-        <w:t xml:space="preserve"> CSS</w:t>
-      </w:r>
-      <w:r>
-        <w:t xml:space="preserve">/ </w:t>
+        <w:t>.</w:t>
+      </w:r>
+    </w:p>
+    <w:p>
+      <w:pPr>
+        <w:pStyle w:val="PargrafodaLista"/>
+        <w:numPr>
+          <w:ilvl w:val="0"/>
+          <w:numId w:val="10"/>
+        </w:numPr>
+      </w:pPr>
+      <w:r>
+        <w:t>Estrutura MVC:</w:t>
+      </w:r>
+    </w:p>
+    <w:p>
+      <w:pPr>
+        <w:pStyle w:val="PargrafodaLista"/>
+        <w:numPr>
+          <w:ilvl w:val="1"/>
+          <w:numId w:val="10"/>
+        </w:numPr>
+      </w:pPr>
+      <w:r>
+        <w:t xml:space="preserve">Separação de lógica em </w:t>
       </w:r>
       <w:proofErr w:type="spellStart"/>
       <w:r>
-        <w:t>Bootstrap</w:t>
+        <w:t>Controllers</w:t>
       </w:r>
       <w:proofErr w:type="spellEnd"/>
       <w:r>
-        <w:t xml:space="preserve"> </w:t>
-      </w:r>
-      <w:r>
-        <w:t>para design moderno e responsivo.</w:t>
-      </w:r>
-    </w:p>
-    <w:p>
-      <w:pPr>
-        <w:pStyle w:val="PargrafodaLista"/>
-        <w:numPr>
-          <w:ilvl w:val="0"/>
-          <w:numId w:val="9"/>
-        </w:numPr>
-      </w:pPr>
-      <w:r>
-        <w:t xml:space="preserve">Comunicação com </w:t>
+        <w:t xml:space="preserve">, </w:t>
       </w:r>
       <w:proofErr w:type="spellStart"/>
       <w:r>
-        <w:t>Backend</w:t>
+        <w:t>Models</w:t>
       </w:r>
       <w:proofErr w:type="spellEnd"/>
       <w:r>
-        <w:t xml:space="preserve"> – </w:t>
-      </w:r>
-    </w:p>
-    <w:p>
-      <w:pPr>
-        <w:pStyle w:val="PargrafodaLista"/>
-        <w:numPr>
-          <w:ilvl w:val="1"/>
-          <w:numId w:val="9"/>
-        </w:numPr>
-      </w:pPr>
+        <w:t xml:space="preserve"> e </w:t>
+      </w:r>
       <w:proofErr w:type="spellStart"/>
       <w:r>
-        <w:t>WebSockets</w:t>
+        <w:t>Services</w:t>
       </w:r>
       <w:proofErr w:type="spellEnd"/>
       <w:r>
-        <w:t xml:space="preserve"> para atualizações em tempo real (</w:t>
-      </w:r>
-      <w:r>
-        <w:t>O Gonçalo referiu este ponto</w:t>
-      </w:r>
-      <w:r>
-        <w:t>).</w:t>
+        <w:t>.</w:t>
       </w:r>
     </w:p>
     <w:p/>
@@ -1060,581 +1188,433 @@
           <w:bCs/>
         </w:rPr>
       </w:pPr>
-      <w:proofErr w:type="spellStart"/>
       <w:r>
         <w:rPr>
           <w:b/>
           <w:bCs/>
         </w:rPr>
-        <w:t>Backend</w:t>
-      </w:r>
-      <w:proofErr w:type="spellEnd"/>
+        <w:t>Base de Dados (</w:t>
+      </w:r>
+      <w:proofErr w:type="spellStart"/>
       <w:r>
         <w:rPr>
           <w:b/>
           <w:bCs/>
         </w:rPr>
-        <w:t xml:space="preserve"> (</w:t>
-      </w:r>
-      <w:proofErr w:type="spellStart"/>
+        <w:t>MySQL</w:t>
+      </w:r>
+      <w:proofErr w:type="spellEnd"/>
       <w:r>
         <w:rPr>
           <w:b/>
           <w:bCs/>
         </w:rPr>
-        <w:t>Laravel</w:t>
+        <w:t>)</w:t>
+      </w:r>
+    </w:p>
+    <w:p>
+      <w:pPr>
+        <w:pStyle w:val="PargrafodaLista"/>
+        <w:numPr>
+          <w:ilvl w:val="0"/>
+          <w:numId w:val="11"/>
+        </w:numPr>
+      </w:pPr>
+      <w:r>
+        <w:t>Tabelas Principais</w:t>
+      </w:r>
+    </w:p>
+    <w:p>
+      <w:pPr>
+        <w:pStyle w:val="PargrafodaLista"/>
+        <w:numPr>
+          <w:ilvl w:val="1"/>
+          <w:numId w:val="11"/>
+        </w:numPr>
+      </w:pPr>
+      <w:proofErr w:type="spellStart"/>
+      <w:r>
+        <w:t>users</w:t>
       </w:r>
       <w:proofErr w:type="spellEnd"/>
       <w:r>
+        <w:t xml:space="preserve"> → Armazena os dados dos utilizadores.</w:t>
+      </w:r>
+    </w:p>
+    <w:p>
+      <w:pPr>
+        <w:pStyle w:val="PargrafodaLista"/>
+        <w:numPr>
+          <w:ilvl w:val="1"/>
+          <w:numId w:val="11"/>
+        </w:numPr>
+      </w:pPr>
+      <w:proofErr w:type="spellStart"/>
+      <w:r>
+        <w:t>incomes</w:t>
+      </w:r>
+      <w:proofErr w:type="spellEnd"/>
+      <w:r>
+        <w:t xml:space="preserve"> → Registra fontes de rendimento.</w:t>
+      </w:r>
+    </w:p>
+    <w:p>
+      <w:pPr>
+        <w:pStyle w:val="PargrafodaLista"/>
+        <w:numPr>
+          <w:ilvl w:val="1"/>
+          <w:numId w:val="11"/>
+        </w:numPr>
+      </w:pPr>
+      <w:proofErr w:type="spellStart"/>
+      <w:r>
+        <w:t>expenses</w:t>
+      </w:r>
+      <w:proofErr w:type="spellEnd"/>
+      <w:r>
+        <w:t xml:space="preserve"> → Guarda todas as despesas.</w:t>
+      </w:r>
+    </w:p>
+    <w:p>
+      <w:pPr>
+        <w:pStyle w:val="PargrafodaLista"/>
+        <w:numPr>
+          <w:ilvl w:val="1"/>
+          <w:numId w:val="11"/>
+        </w:numPr>
+      </w:pPr>
+      <w:proofErr w:type="spellStart"/>
+      <w:r>
+        <w:t>investments</w:t>
+      </w:r>
+      <w:proofErr w:type="spellEnd"/>
+      <w:r>
+        <w:t xml:space="preserve"> → Para gestão de investimentos.</w:t>
+      </w:r>
+    </w:p>
+    <w:p>
+      <w:pPr>
+        <w:pStyle w:val="PargrafodaLista"/>
+        <w:numPr>
+          <w:ilvl w:val="1"/>
+          <w:numId w:val="11"/>
+        </w:numPr>
+      </w:pPr>
+      <w:r>
+        <w:t>budgets → Para definição e monitoramento de orçamentos.</w:t>
+      </w:r>
+    </w:p>
+    <w:p>
+      <w:pPr>
+        <w:pStyle w:val="PargrafodaLista"/>
+        <w:numPr>
+          <w:ilvl w:val="0"/>
+          <w:numId w:val="11"/>
+        </w:numPr>
+      </w:pPr>
+      <w:r>
+        <w:t>Relacionamentos</w:t>
+      </w:r>
+    </w:p>
+    <w:p>
+      <w:pPr>
+        <w:pStyle w:val="PargrafodaLista"/>
+        <w:numPr>
+          <w:ilvl w:val="1"/>
+          <w:numId w:val="11"/>
+        </w:numPr>
+      </w:pPr>
+      <w:r>
+        <w:t>Um utilizador pode ter vários rendimentos, despesas e investimentos.</w:t>
+      </w:r>
+    </w:p>
+    <w:p>
+      <w:pPr>
+        <w:pStyle w:val="PargrafodaLista"/>
+        <w:numPr>
+          <w:ilvl w:val="1"/>
+          <w:numId w:val="11"/>
+        </w:numPr>
+      </w:pPr>
+      <w:r>
+        <w:t>Cada despesa pertence a uma categoria.</w:t>
+      </w:r>
+    </w:p>
+    <w:p>
+      <w:pPr>
+        <w:pStyle w:val="PargrafodaLista"/>
+        <w:numPr>
+          <w:ilvl w:val="2"/>
+          <w:numId w:val="11"/>
+        </w:numPr>
+      </w:pPr>
+      <w:proofErr w:type="spellStart"/>
+      <w:r>
+        <w:t>users</w:t>
+      </w:r>
+      <w:proofErr w:type="spellEnd"/>
+      <w:r>
+        <w:t xml:space="preserve">, </w:t>
+      </w:r>
+      <w:proofErr w:type="spellStart"/>
+      <w:r>
+        <w:t>incomes</w:t>
+      </w:r>
+      <w:proofErr w:type="spellEnd"/>
+      <w:r>
+        <w:t xml:space="preserve">, </w:t>
+      </w:r>
+      <w:proofErr w:type="gramStart"/>
+      <w:r>
+        <w:t>1:N</w:t>
+      </w:r>
+      <w:proofErr w:type="gramEnd"/>
+    </w:p>
+    <w:p>
+      <w:pPr>
+        <w:pStyle w:val="PargrafodaLista"/>
+        <w:numPr>
+          <w:ilvl w:val="2"/>
+          <w:numId w:val="11"/>
+        </w:numPr>
+      </w:pPr>
+      <w:proofErr w:type="spellStart"/>
+      <w:r>
+        <w:t>users</w:t>
+      </w:r>
+      <w:proofErr w:type="spellEnd"/>
+      <w:r>
+        <w:t xml:space="preserve">, </w:t>
+      </w:r>
+      <w:proofErr w:type="spellStart"/>
+      <w:r>
+        <w:t>expenses</w:t>
+      </w:r>
+      <w:proofErr w:type="spellEnd"/>
+      <w:r>
+        <w:t xml:space="preserve">, </w:t>
+      </w:r>
+      <w:proofErr w:type="gramStart"/>
+      <w:r>
+        <w:t>1:N</w:t>
+      </w:r>
+      <w:proofErr w:type="gramEnd"/>
+    </w:p>
+    <w:p>
+      <w:pPr>
+        <w:pStyle w:val="PargrafodaLista"/>
+        <w:numPr>
+          <w:ilvl w:val="2"/>
+          <w:numId w:val="11"/>
+        </w:numPr>
+      </w:pPr>
+      <w:proofErr w:type="spellStart"/>
+      <w:r>
+        <w:t>users</w:t>
+      </w:r>
+      <w:proofErr w:type="spellEnd"/>
+      <w:r>
+        <w:t>,</w:t>
+      </w:r>
+      <w:r>
+        <w:t xml:space="preserve"> budgets, </w:t>
+      </w:r>
+      <w:proofErr w:type="gramStart"/>
+      <w:r>
+        <w:t>1:N</w:t>
+      </w:r>
+      <w:proofErr w:type="gramEnd"/>
+    </w:p>
+    <w:p>
+      <w:pPr>
+        <w:pStyle w:val="PargrafodaLista"/>
+        <w:numPr>
+          <w:ilvl w:val="2"/>
+          <w:numId w:val="11"/>
+        </w:numPr>
+      </w:pPr>
+      <w:r>
+        <w:rPr>
+          <w:lang w:val="en-US"/>
+        </w:rPr>
+        <w:t xml:space="preserve">users, investments, </w:t>
+      </w:r>
+      <w:proofErr w:type="gramStart"/>
+      <w:r>
+        <w:rPr>
+          <w:lang w:val="en-US"/>
+        </w:rPr>
+        <w:t>1:N</w:t>
+      </w:r>
+      <w:proofErr w:type="gramEnd"/>
+    </w:p>
+    <w:p>
+      <w:pPr>
+        <w:pStyle w:val="PargrafodaLista"/>
+        <w:numPr>
+          <w:ilvl w:val="2"/>
+          <w:numId w:val="11"/>
+        </w:numPr>
+      </w:pPr>
+      <w:proofErr w:type="spellStart"/>
+      <w:r>
+        <w:t>categories</w:t>
+      </w:r>
+      <w:proofErr w:type="spellEnd"/>
+      <w:r>
+        <w:t xml:space="preserve">, </w:t>
+      </w:r>
+      <w:proofErr w:type="spellStart"/>
+      <w:r>
+        <w:t>expenses</w:t>
+      </w:r>
+      <w:proofErr w:type="spellEnd"/>
+      <w:r>
+        <w:t xml:space="preserve">, </w:t>
+      </w:r>
+      <w:proofErr w:type="gramStart"/>
+      <w:r>
+        <w:t>1:N</w:t>
+      </w:r>
+      <w:proofErr w:type="gramEnd"/>
+    </w:p>
+    <w:p>
+      <w:pPr>
+        <w:pStyle w:val="PargrafodaLista"/>
+        <w:numPr>
+          <w:ilvl w:val="2"/>
+          <w:numId w:val="11"/>
+        </w:numPr>
+      </w:pPr>
+      <w:proofErr w:type="spellStart"/>
+      <w:r>
+        <w:lastRenderedPageBreak/>
+        <w:t>categories</w:t>
+      </w:r>
+      <w:proofErr w:type="spellEnd"/>
+      <w:r>
+        <w:t xml:space="preserve">, budgets, </w:t>
+      </w:r>
+      <w:proofErr w:type="gramStart"/>
+      <w:r>
+        <w:t>1:N</w:t>
+      </w:r>
+      <w:proofErr w:type="gramEnd"/>
+    </w:p>
+    <w:p/>
+    <w:p>
+      <w:pPr>
+        <w:pStyle w:val="PargrafodaLista"/>
+        <w:numPr>
+          <w:ilvl w:val="0"/>
+          <w:numId w:val="8"/>
+        </w:numPr>
         <w:rPr>
           <w:b/>
           <w:bCs/>
         </w:rPr>
-        <w:t>)</w:t>
-      </w:r>
-    </w:p>
-    <w:p>
-      <w:pPr>
-        <w:pStyle w:val="PargrafodaLista"/>
-        <w:numPr>
-          <w:ilvl w:val="0"/>
-          <w:numId w:val="10"/>
-        </w:numPr>
-      </w:pPr>
-      <w:r>
-        <w:t>Autenticação:</w:t>
-      </w:r>
-    </w:p>
-    <w:p>
-      <w:pPr>
-        <w:pStyle w:val="PargrafodaLista"/>
-        <w:numPr>
-          <w:ilvl w:val="1"/>
-          <w:numId w:val="10"/>
-        </w:numPr>
-      </w:pPr>
-      <w:proofErr w:type="spellStart"/>
-      <w:r>
-        <w:t>Laravel</w:t>
-      </w:r>
-      <w:proofErr w:type="spellEnd"/>
-      <w:r>
-        <w:t xml:space="preserve"> para </w:t>
-      </w:r>
-      <w:proofErr w:type="spellStart"/>
-      <w:r>
-        <w:t>APIs</w:t>
-      </w:r>
-      <w:proofErr w:type="spellEnd"/>
-      <w:r>
-        <w:t xml:space="preserve"> seguras com </w:t>
-      </w:r>
-      <w:proofErr w:type="spellStart"/>
-      <w:r>
-        <w:t>tokens</w:t>
-      </w:r>
-      <w:proofErr w:type="spellEnd"/>
-      <w:r>
-        <w:t>.</w:t>
-      </w:r>
-    </w:p>
-    <w:p>
-      <w:pPr>
-        <w:pStyle w:val="PargrafodaLista"/>
-        <w:numPr>
-          <w:ilvl w:val="0"/>
-          <w:numId w:val="10"/>
-        </w:numPr>
-      </w:pPr>
-      <w:r>
-        <w:t>Estrutura MVC:</w:t>
-      </w:r>
-    </w:p>
-    <w:p>
-      <w:pPr>
-        <w:pStyle w:val="PargrafodaLista"/>
-        <w:numPr>
-          <w:ilvl w:val="1"/>
-          <w:numId w:val="10"/>
-        </w:numPr>
-      </w:pPr>
-      <w:r>
-        <w:t xml:space="preserve">Separação de lógica em </w:t>
-      </w:r>
-      <w:proofErr w:type="spellStart"/>
-      <w:r>
-        <w:t>Controllers</w:t>
-      </w:r>
-      <w:proofErr w:type="spellEnd"/>
-      <w:r>
-        <w:t xml:space="preserve">, </w:t>
-      </w:r>
-      <w:proofErr w:type="spellStart"/>
-      <w:r>
-        <w:t>Models</w:t>
-      </w:r>
-      <w:proofErr w:type="spellEnd"/>
-      <w:r>
-        <w:t xml:space="preserve"> e </w:t>
-      </w:r>
-      <w:proofErr w:type="spellStart"/>
-      <w:r>
-        <w:t>Services</w:t>
-      </w:r>
-      <w:proofErr w:type="spellEnd"/>
-      <w:r>
-        <w:t>.</w:t>
-      </w:r>
-    </w:p>
-    <w:p/>
-    <w:p>
-      <w:pPr>
-        <w:pStyle w:val="PargrafodaLista"/>
-        <w:numPr>
-          <w:ilvl w:val="0"/>
-          <w:numId w:val="8"/>
-        </w:numPr>
+      </w:pPr>
+      <w:r>
         <w:rPr>
           <w:b/>
           <w:bCs/>
         </w:rPr>
-      </w:pPr>
+        <w:t xml:space="preserve"> Segurança e Performance</w:t>
+      </w:r>
       <w:r>
         <w:rPr>
           <w:b/>
           <w:bCs/>
         </w:rPr>
-        <w:t>Base de Dados (</w:t>
-      </w:r>
-      <w:proofErr w:type="spellStart"/>
+        <w:t xml:space="preserve"> </w:t>
+      </w:r>
       <w:r>
         <w:rPr>
           <w:b/>
           <w:bCs/>
         </w:rPr>
-        <w:t>MySQL</w:t>
+        <w:t>(se for interessante chegar a este ponto)</w:t>
+      </w:r>
+    </w:p>
+    <w:p>
+      <w:pPr>
+        <w:pStyle w:val="PargrafodaLista"/>
+        <w:numPr>
+          <w:ilvl w:val="0"/>
+          <w:numId w:val="12"/>
+        </w:numPr>
+      </w:pPr>
+      <w:r>
+        <w:t>Proteção contra ataques</w:t>
+      </w:r>
+    </w:p>
+    <w:p>
+      <w:pPr>
+        <w:pStyle w:val="PargrafodaLista"/>
+        <w:numPr>
+          <w:ilvl w:val="0"/>
+          <w:numId w:val="12"/>
+        </w:numPr>
+      </w:pPr>
+      <w:r>
+        <w:t>Criptografia</w:t>
+      </w:r>
+    </w:p>
+    <w:p>
+      <w:pPr>
+        <w:pStyle w:val="PargrafodaLista"/>
+        <w:numPr>
+          <w:ilvl w:val="0"/>
+          <w:numId w:val="12"/>
+        </w:numPr>
+      </w:pPr>
+      <w:proofErr w:type="spellStart"/>
+      <w:r>
+        <w:t>Caching</w:t>
       </w:r>
       <w:proofErr w:type="spellEnd"/>
-      <w:r>
-        <w:rPr>
-          <w:b/>
-          <w:bCs/>
-        </w:rPr>
-        <w:t>)</w:t>
-      </w:r>
-    </w:p>
-    <w:p>
-      <w:pPr>
-        <w:pStyle w:val="PargrafodaLista"/>
-        <w:numPr>
-          <w:ilvl w:val="0"/>
-          <w:numId w:val="11"/>
-        </w:numPr>
-      </w:pPr>
-      <w:r>
-        <w:t>Tabelas Principais</w:t>
-      </w:r>
-    </w:p>
-    <w:p>
-      <w:pPr>
-        <w:pStyle w:val="PargrafodaLista"/>
-        <w:numPr>
-          <w:ilvl w:val="1"/>
-          <w:numId w:val="11"/>
-        </w:numPr>
-      </w:pPr>
+    </w:p>
+    <w:p/>
+    <w:p>
+      <w:r>
+        <w:rPr>
+          <w:u w:val="single"/>
+        </w:rPr>
+        <w:t>Opções</w:t>
+      </w:r>
+      <w:r>
+        <w:t xml:space="preserve">: </w:t>
+      </w:r>
+      <w:r>
+        <w:t>Integração com Contas Bancárias</w:t>
+      </w:r>
+      <w:r>
+        <w:t xml:space="preserve"> (s</w:t>
+      </w:r>
+      <w:r>
+        <w:t>incronização automática de transações</w:t>
+      </w:r>
+      <w:r>
+        <w:t xml:space="preserve">) e </w:t>
+      </w:r>
       <w:proofErr w:type="spellStart"/>
       <w:r>
-        <w:t>users</w:t>
+        <w:t>Machine</w:t>
       </w:r>
       <w:proofErr w:type="spellEnd"/>
       <w:r>
-        <w:t xml:space="preserve"> → Armazena os dados dos utilizadores.</w:t>
-      </w:r>
-    </w:p>
-    <w:p>
-      <w:pPr>
-        <w:pStyle w:val="PargrafodaLista"/>
-        <w:numPr>
-          <w:ilvl w:val="1"/>
-          <w:numId w:val="11"/>
-        </w:numPr>
-      </w:pPr>
+        <w:t xml:space="preserve"> </w:t>
+      </w:r>
       <w:proofErr w:type="spellStart"/>
       <w:r>
-        <w:t>incomes</w:t>
+        <w:t>Learning</w:t>
       </w:r>
       <w:proofErr w:type="spellEnd"/>
       <w:r>
-        <w:t xml:space="preserve"> → Registra fontes de rendimento.</w:t>
-      </w:r>
-    </w:p>
-    <w:p>
-      <w:pPr>
-        <w:pStyle w:val="PargrafodaLista"/>
-        <w:numPr>
-          <w:ilvl w:val="1"/>
-          <w:numId w:val="11"/>
-        </w:numPr>
-      </w:pPr>
-      <w:proofErr w:type="spellStart"/>
-      <w:r>
-        <w:t>expenses</w:t>
-      </w:r>
-      <w:proofErr w:type="spellEnd"/>
-      <w:r>
-        <w:t xml:space="preserve"> → Guarda todas as despesas.</w:t>
-      </w:r>
-    </w:p>
-    <w:p>
-      <w:pPr>
-        <w:pStyle w:val="PargrafodaLista"/>
-        <w:numPr>
-          <w:ilvl w:val="1"/>
-          <w:numId w:val="11"/>
-        </w:numPr>
-      </w:pPr>
-      <w:proofErr w:type="spellStart"/>
-      <w:r>
-        <w:t>investments</w:t>
-      </w:r>
-      <w:proofErr w:type="spellEnd"/>
-      <w:r>
-        <w:t xml:space="preserve"> → Para gestão de investimentos.</w:t>
-      </w:r>
-    </w:p>
-    <w:p>
-      <w:pPr>
-        <w:pStyle w:val="PargrafodaLista"/>
-        <w:numPr>
-          <w:ilvl w:val="1"/>
-          <w:numId w:val="11"/>
-        </w:numPr>
-      </w:pPr>
-      <w:r>
-        <w:t>budgets → Para definição e monitoramento de orçamentos.</w:t>
-      </w:r>
-    </w:p>
-    <w:p>
-      <w:pPr>
-        <w:pStyle w:val="PargrafodaLista"/>
-        <w:numPr>
-          <w:ilvl w:val="0"/>
-          <w:numId w:val="11"/>
-        </w:numPr>
-      </w:pPr>
-      <w:r>
-        <w:t>Relacionamentos</w:t>
-      </w:r>
-    </w:p>
-    <w:p>
-      <w:pPr>
-        <w:pStyle w:val="PargrafodaLista"/>
-        <w:numPr>
-          <w:ilvl w:val="1"/>
-          <w:numId w:val="11"/>
-        </w:numPr>
-      </w:pPr>
-      <w:r>
-        <w:t>Um utilizador pode ter vários rendimentos, despesas e investimentos.</w:t>
-      </w:r>
-    </w:p>
-    <w:p>
-      <w:pPr>
-        <w:pStyle w:val="PargrafodaLista"/>
-        <w:numPr>
-          <w:ilvl w:val="1"/>
-          <w:numId w:val="11"/>
-        </w:numPr>
-      </w:pPr>
-      <w:r>
-        <w:t>Cada despesa pertence a uma categoria.</w:t>
-      </w:r>
-    </w:p>
-    <w:p>
-      <w:pPr>
-        <w:pStyle w:val="PargrafodaLista"/>
-        <w:numPr>
-          <w:ilvl w:val="2"/>
-          <w:numId w:val="11"/>
-        </w:numPr>
-      </w:pPr>
-      <w:proofErr w:type="spellStart"/>
-      <w:r>
-        <w:t>users</w:t>
-      </w:r>
-      <w:proofErr w:type="spellEnd"/>
-      <w:r>
-        <w:t xml:space="preserve">, </w:t>
-      </w:r>
-      <w:proofErr w:type="spellStart"/>
-      <w:r>
-        <w:t>incomes</w:t>
-      </w:r>
-      <w:proofErr w:type="spellEnd"/>
-      <w:r>
-        <w:t xml:space="preserve">, </w:t>
-      </w:r>
-      <w:proofErr w:type="gramStart"/>
-      <w:r>
-        <w:t>1:N</w:t>
-      </w:r>
-      <w:proofErr w:type="gramEnd"/>
-    </w:p>
-    <w:p>
-      <w:pPr>
-        <w:pStyle w:val="PargrafodaLista"/>
-        <w:numPr>
-          <w:ilvl w:val="2"/>
-          <w:numId w:val="11"/>
-        </w:numPr>
-      </w:pPr>
-      <w:proofErr w:type="spellStart"/>
-      <w:r>
-        <w:t>users</w:t>
-      </w:r>
-      <w:proofErr w:type="spellEnd"/>
-      <w:r>
-        <w:t xml:space="preserve">, </w:t>
-      </w:r>
-      <w:proofErr w:type="spellStart"/>
-      <w:r>
-        <w:t>expenses</w:t>
-      </w:r>
-      <w:proofErr w:type="spellEnd"/>
-      <w:r>
-        <w:t xml:space="preserve">, </w:t>
-      </w:r>
-      <w:proofErr w:type="gramStart"/>
-      <w:r>
-        <w:t>1:N</w:t>
-      </w:r>
-      <w:proofErr w:type="gramEnd"/>
-    </w:p>
-    <w:p>
-      <w:pPr>
-        <w:pStyle w:val="PargrafodaLista"/>
-        <w:numPr>
-          <w:ilvl w:val="2"/>
-          <w:numId w:val="11"/>
-        </w:numPr>
-      </w:pPr>
-      <w:proofErr w:type="spellStart"/>
-      <w:r>
-        <w:t>users</w:t>
-      </w:r>
-      <w:proofErr w:type="spellEnd"/>
-      <w:r>
-        <w:t>,</w:t>
-      </w:r>
-      <w:r>
-        <w:t xml:space="preserve"> budgets, </w:t>
-      </w:r>
-      <w:proofErr w:type="gramStart"/>
-      <w:r>
-        <w:t>1:N</w:t>
-      </w:r>
-      <w:proofErr w:type="gramEnd"/>
-    </w:p>
-    <w:p>
-      <w:pPr>
-        <w:pStyle w:val="PargrafodaLista"/>
-        <w:numPr>
-          <w:ilvl w:val="2"/>
-          <w:numId w:val="11"/>
-        </w:numPr>
-      </w:pPr>
-      <w:r>
-        <w:rPr>
-          <w:lang w:val="en-US"/>
-        </w:rPr>
-        <w:t xml:space="preserve">users, investments, </w:t>
-      </w:r>
-      <w:proofErr w:type="gramStart"/>
-      <w:r>
-        <w:rPr>
-          <w:lang w:val="en-US"/>
-        </w:rPr>
-        <w:t>1:N</w:t>
-      </w:r>
-      <w:proofErr w:type="gramEnd"/>
-    </w:p>
-    <w:p>
-      <w:pPr>
-        <w:pStyle w:val="PargrafodaLista"/>
-        <w:numPr>
-          <w:ilvl w:val="2"/>
-          <w:numId w:val="11"/>
-        </w:numPr>
-      </w:pPr>
-      <w:proofErr w:type="spellStart"/>
-      <w:r>
-        <w:t>categories</w:t>
-      </w:r>
-      <w:proofErr w:type="spellEnd"/>
-      <w:r>
-        <w:t xml:space="preserve">, </w:t>
-      </w:r>
-      <w:proofErr w:type="spellStart"/>
-      <w:r>
-        <w:t>expenses</w:t>
-      </w:r>
-      <w:proofErr w:type="spellEnd"/>
-      <w:r>
-        <w:t xml:space="preserve">, </w:t>
-      </w:r>
-      <w:proofErr w:type="gramStart"/>
-      <w:r>
-        <w:t>1</w:t>
-      </w:r>
-      <w:r>
-        <w:t>:N</w:t>
-      </w:r>
-      <w:proofErr w:type="gramEnd"/>
-    </w:p>
-    <w:p>
-      <w:pPr>
-        <w:pStyle w:val="PargrafodaLista"/>
-        <w:numPr>
-          <w:ilvl w:val="2"/>
-          <w:numId w:val="11"/>
-        </w:numPr>
-      </w:pPr>
-      <w:proofErr w:type="spellStart"/>
-      <w:r>
-        <w:lastRenderedPageBreak/>
-        <w:t>categories</w:t>
-      </w:r>
-      <w:proofErr w:type="spellEnd"/>
-      <w:r>
-        <w:t xml:space="preserve">, budgets, </w:t>
-      </w:r>
-      <w:proofErr w:type="gramStart"/>
-      <w:r>
-        <w:t>1:N</w:t>
-      </w:r>
-      <w:proofErr w:type="gramEnd"/>
-    </w:p>
-    <w:p/>
-    <w:p>
-      <w:pPr>
-        <w:pStyle w:val="PargrafodaLista"/>
-        <w:numPr>
-          <w:ilvl w:val="0"/>
-          <w:numId w:val="8"/>
-        </w:numPr>
-        <w:rPr>
-          <w:b/>
-          <w:bCs/>
-        </w:rPr>
-      </w:pPr>
-      <w:r>
-        <w:rPr>
-          <w:b/>
-          <w:bCs/>
-        </w:rPr>
-        <w:t xml:space="preserve"> Segurança e Performance</w:t>
-      </w:r>
-      <w:r>
-        <w:rPr>
-          <w:b/>
-          <w:bCs/>
-        </w:rPr>
-        <w:t xml:space="preserve"> </w:t>
-      </w:r>
-      <w:r>
-        <w:rPr>
-          <w:b/>
-          <w:bCs/>
-        </w:rPr>
-        <w:t>(se for interessante chegar a este ponto)</w:t>
-      </w:r>
-    </w:p>
-    <w:p>
-      <w:pPr>
-        <w:pStyle w:val="PargrafodaLista"/>
-        <w:numPr>
-          <w:ilvl w:val="0"/>
-          <w:numId w:val="12"/>
-        </w:numPr>
-      </w:pPr>
-      <w:r>
-        <w:t>Proteção contra ataques</w:t>
-      </w:r>
-    </w:p>
-    <w:p>
-      <w:pPr>
-        <w:pStyle w:val="PargrafodaLista"/>
-        <w:numPr>
-          <w:ilvl w:val="0"/>
-          <w:numId w:val="12"/>
-        </w:numPr>
-      </w:pPr>
-      <w:r>
-        <w:t>Criptografia</w:t>
-      </w:r>
-    </w:p>
-    <w:p>
-      <w:pPr>
-        <w:pStyle w:val="PargrafodaLista"/>
-        <w:numPr>
-          <w:ilvl w:val="0"/>
-          <w:numId w:val="12"/>
-        </w:numPr>
-      </w:pPr>
-      <w:proofErr w:type="spellStart"/>
-      <w:r>
-        <w:t>Caching</w:t>
-      </w:r>
-      <w:proofErr w:type="spellEnd"/>
-    </w:p>
-    <w:p/>
-    <w:p>
-      <w:r>
-        <w:rPr>
-          <w:u w:val="single"/>
-        </w:rPr>
-        <w:t>Opções</w:t>
-      </w:r>
-      <w:r>
-        <w:t xml:space="preserve">: </w:t>
-      </w:r>
-      <w:r>
-        <w:t>Integração com Contas Bancárias</w:t>
-      </w:r>
-      <w:r>
-        <w:t xml:space="preserve"> (s</w:t>
-      </w:r>
-      <w:r>
-        <w:t>incronização automática de transações</w:t>
-      </w:r>
-      <w:r>
-        <w:t xml:space="preserve">) e </w:t>
-      </w:r>
-      <w:proofErr w:type="spellStart"/>
-      <w:r>
-        <w:t>Machine</w:t>
-      </w:r>
-      <w:proofErr w:type="spellEnd"/>
-      <w:r>
-        <w:t xml:space="preserve"> </w:t>
-      </w:r>
-      <w:proofErr w:type="spellStart"/>
-      <w:r>
-        <w:t>Learning</w:t>
-      </w:r>
-      <w:proofErr w:type="spellEnd"/>
-      <w:r>
         <w:t xml:space="preserve"> para Previsões</w:t>
       </w:r>
       <w:r>
-        <w:t xml:space="preserve"> (como por exemplo </w:t>
-      </w:r>
-      <w:r>
-        <w:t>Previsão de saldo no final do mês</w:t>
-      </w:r>
-      <w:r>
-        <w:t xml:space="preserve">, despesas do próximo mês) – poderá ser uma </w:t>
+        <w:t xml:space="preserve"> (como por exemplo Previsão de saldo no final do mês, despesas do próximo mês) – poderá ser uma </w:t>
       </w:r>
       <w:proofErr w:type="spellStart"/>
       <w:r>
@@ -1805,7 +1785,7 @@
 </file>
 
 <file path=word/numbering.xml><?xml version="1.0" encoding="utf-8"?>
-<w:numbering xmlns:wpc="http://schemas.microsoft.com/office/word/2010/wordprocessingCanvas" xmlns:cx="http://schemas.microsoft.com/office/drawing/2014/chartex" xmlns:cx1="http://schemas.microsoft.com/office/drawing/2015/9/8/chartex" xmlns:cx2="http://schemas.microsoft.com/office/drawing/2015/10/21/chartex" xmlns:cx3="http://schemas.microsoft.com/office/drawing/2016/5/9/chartex" xmlns:cx4="http://schemas.microsoft.com/office/drawing/2016/5/10/chartex" xmlns:cx5="http://schemas.microsoft.com/office/drawing/2016/5/11/chartex" xmlns:cx6="http://schemas.microsoft.com/office/drawing/2016/5/12/chartex" xmlns:cx7="http://schemas.microsoft.com/office/drawing/2016/5/13/chartex" xmlns:cx8="http://schemas.microsoft.com/office/drawing/2016/5/14/chartex" xmlns:mc="http://schemas.openxmlformats.org/markup-compatibility/2006" xmlns:aink="http://schemas.microsoft.com/office/drawing/2016/ink" xmlns:am3d="http://schemas.microsoft.com/office/drawing/2017/model3d" xmlns:o="urn:schemas-microsoft-com:office:office" xmlns:r="http://schemas.openxmlformats.org/officeDocument/2006/relationships" xmlns:m="http://schemas.openxmlformats.org/officeDocument/2006/math" xmlns:v="urn:schemas-microsoft-com:vml" xmlns:wp14="http://schemas.microsoft.com/office/word/2010/wordprocessingDrawing" xmlns:wp="http://schemas.openxmlformats.org/drawingml/2006/wordprocessingDrawing" xmlns:w10="urn:schemas-microsoft-com:office:word" xmlns:w="http://schemas.openxmlformats.org/wordprocessingml/2006/main" xmlns:w14="http://schemas.microsoft.com/office/word/2010/wordml" xmlns:w15="http://schemas.microsoft.com/office/word/2012/wordml" xmlns:w16cex="http://schemas.microsoft.com/office/word/2018/wordml/cex" xmlns:w16cid="http://schemas.microsoft.com/office/word/2016/wordml/cid" xmlns:w16="http://schemas.microsoft.com/office/word/2018/wordml" xmlns:w16sdtdh="http://schemas.microsoft.com/office/word/2020/wordml/sdtdatahash" xmlns:w16se="http://schemas.microsoft.com/office/word/2015/wordml/symex" xmlns:wpg="http://schemas.microsoft.com/office/word/2010/wordprocessingGroup" xmlns:wpi="http://schemas.microsoft.com/office/word/2010/wordprocessingInk" xmlns:wne="http://schemas.microsoft.com/office/word/2006/wordml" xmlns:wps="http://schemas.microsoft.com/office/word/2010/wordprocessingShape" mc:Ignorable="w14 w15 w16se w16cid w16 w16cex w16sdtdh wp14">
+<w:numbering xmlns:wpc="http://schemas.microsoft.com/office/word/2010/wordprocessingCanvas" xmlns:cx="http://schemas.microsoft.com/office/drawing/2014/chartex" xmlns:cx1="http://schemas.microsoft.com/office/drawing/2015/9/8/chartex" xmlns:cx2="http://schemas.microsoft.com/office/drawing/2015/10/21/chartex" xmlns:cx3="http://schemas.microsoft.com/office/drawing/2016/5/9/chartex" xmlns:cx4="http://schemas.microsoft.com/office/drawing/2016/5/10/chartex" xmlns:cx5="http://schemas.microsoft.com/office/drawing/2016/5/11/chartex" xmlns:cx6="http://schemas.microsoft.com/office/drawing/2016/5/12/chartex" xmlns:cx7="http://schemas.microsoft.com/office/drawing/2016/5/13/chartex" xmlns:cx8="http://schemas.microsoft.com/office/drawing/2016/5/14/chartex" xmlns:mc="http://schemas.openxmlformats.org/markup-compatibility/2006" xmlns:aink="http://schemas.microsoft.com/office/drawing/2016/ink" xmlns:am3d="http://schemas.microsoft.com/office/drawing/2017/model3d" xmlns:o="urn:schemas-microsoft-com:office:office" xmlns:oel="http://schemas.microsoft.com/office/2019/extlst" xmlns:r="http://schemas.openxmlformats.org/officeDocument/2006/relationships" xmlns:m="http://schemas.openxmlformats.org/officeDocument/2006/math" xmlns:v="urn:schemas-microsoft-com:vml" xmlns:wp14="http://schemas.microsoft.com/office/word/2010/wordprocessingDrawing" xmlns:wp="http://schemas.openxmlformats.org/drawingml/2006/wordprocessingDrawing" xmlns:w10="urn:schemas-microsoft-com:office:word" xmlns:w="http://schemas.openxmlformats.org/wordprocessingml/2006/main" xmlns:w14="http://schemas.microsoft.com/office/word/2010/wordml" xmlns:w15="http://schemas.microsoft.com/office/word/2012/wordml" xmlns:w16cex="http://schemas.microsoft.com/office/word/2018/wordml/cex" xmlns:w16cid="http://schemas.microsoft.com/office/word/2016/wordml/cid" xmlns:w16="http://schemas.microsoft.com/office/word/2018/wordml" xmlns:w16du="http://schemas.microsoft.com/office/word/2023/wordml/word16du" xmlns:w16sdtdh="http://schemas.microsoft.com/office/word/2020/wordml/sdtdatahash" xmlns:w16sdtfl="http://schemas.microsoft.com/office/word/2024/wordml/sdtformatlock" xmlns:w16se="http://schemas.microsoft.com/office/word/2015/wordml/symex" xmlns:wpg="http://schemas.microsoft.com/office/word/2010/wordprocessingGroup" xmlns:wpi="http://schemas.microsoft.com/office/word/2010/wordprocessingInk" xmlns:wne="http://schemas.microsoft.com/office/word/2006/wordml" xmlns:wps="http://schemas.microsoft.com/office/word/2010/wordprocessingShape" mc:Ignorable="w14 w15 w16se w16cid w16 w16cex w16sdtdh w16sdtfl w16du wp14">
   <w:abstractNum w:abstractNumId="0" w15:restartNumberingAfterBreak="0">
     <w:nsid w:val="11A22EFD"/>
     <w:multiLevelType w:val="hybridMultilevel"/>
@@ -3340,53 +3320,53 @@
       </w:rPr>
     </w:lvl>
   </w:abstractNum>
-  <w:num w:numId="1">
+  <w:num w:numId="1" w16cid:durableId="1912689509">
     <w:abstractNumId w:val="1"/>
   </w:num>
-  <w:num w:numId="2">
+  <w:num w:numId="2" w16cid:durableId="301273499">
     <w:abstractNumId w:val="6"/>
   </w:num>
-  <w:num w:numId="3">
+  <w:num w:numId="3" w16cid:durableId="2055157184">
     <w:abstractNumId w:val="3"/>
   </w:num>
-  <w:num w:numId="4">
+  <w:num w:numId="4" w16cid:durableId="1896773042">
     <w:abstractNumId w:val="13"/>
   </w:num>
-  <w:num w:numId="5">
+  <w:num w:numId="5" w16cid:durableId="79568716">
     <w:abstractNumId w:val="7"/>
   </w:num>
-  <w:num w:numId="6">
+  <w:num w:numId="6" w16cid:durableId="694844771">
     <w:abstractNumId w:val="12"/>
   </w:num>
-  <w:num w:numId="7">
+  <w:num w:numId="7" w16cid:durableId="378745336">
     <w:abstractNumId w:val="2"/>
   </w:num>
-  <w:num w:numId="8">
+  <w:num w:numId="8" w16cid:durableId="2104454674">
     <w:abstractNumId w:val="0"/>
   </w:num>
-  <w:num w:numId="9">
+  <w:num w:numId="9" w16cid:durableId="1937013253">
     <w:abstractNumId w:val="9"/>
   </w:num>
-  <w:num w:numId="10">
+  <w:num w:numId="10" w16cid:durableId="924656287">
     <w:abstractNumId w:val="4"/>
   </w:num>
-  <w:num w:numId="11">
+  <w:num w:numId="11" w16cid:durableId="997539031">
     <w:abstractNumId w:val="5"/>
   </w:num>
-  <w:num w:numId="12">
+  <w:num w:numId="12" w16cid:durableId="389809915">
     <w:abstractNumId w:val="10"/>
   </w:num>
-  <w:num w:numId="13">
+  <w:num w:numId="13" w16cid:durableId="477889277">
     <w:abstractNumId w:val="8"/>
   </w:num>
-  <w:num w:numId="14">
+  <w:num w:numId="14" w16cid:durableId="1995377594">
     <w:abstractNumId w:val="11"/>
   </w:num>
 </w:numbering>
 </file>
 
 <file path=word/styles.xml><?xml version="1.0" encoding="utf-8"?>
-<w:styles xmlns:mc="http://schemas.openxmlformats.org/markup-compatibility/2006" xmlns:r="http://schemas.openxmlformats.org/officeDocument/2006/relationships" xmlns:w="http://schemas.openxmlformats.org/wordprocessingml/2006/main" xmlns:w14="http://schemas.microsoft.com/office/word/2010/wordml" xmlns:w15="http://schemas.microsoft.com/office/word/2012/wordml" xmlns:w16cex="http://schemas.microsoft.com/office/word/2018/wordml/cex" xmlns:w16cid="http://schemas.microsoft.com/office/word/2016/wordml/cid" xmlns:w16="http://schemas.microsoft.com/office/word/2018/wordml" xmlns:w16sdtdh="http://schemas.microsoft.com/office/word/2020/wordml/sdtdatahash" xmlns:w16se="http://schemas.microsoft.com/office/word/2015/wordml/symex" mc:Ignorable="w14 w15 w16se w16cid w16 w16cex w16sdtdh">
+<w:styles xmlns:mc="http://schemas.openxmlformats.org/markup-compatibility/2006" xmlns:r="http://schemas.openxmlformats.org/officeDocument/2006/relationships" xmlns:w="http://schemas.openxmlformats.org/wordprocessingml/2006/main" xmlns:w14="http://schemas.microsoft.com/office/word/2010/wordml" xmlns:w15="http://schemas.microsoft.com/office/word/2012/wordml" xmlns:w16cex="http://schemas.microsoft.com/office/word/2018/wordml/cex" xmlns:w16cid="http://schemas.microsoft.com/office/word/2016/wordml/cid" xmlns:w16="http://schemas.microsoft.com/office/word/2018/wordml" xmlns:w16du="http://schemas.microsoft.com/office/word/2023/wordml/word16du" xmlns:w16sdtdh="http://schemas.microsoft.com/office/word/2020/wordml/sdtdatahash" xmlns:w16sdtfl="http://schemas.microsoft.com/office/word/2024/wordml/sdtformatlock" xmlns:w16se="http://schemas.microsoft.com/office/word/2015/wordml/symex" mc:Ignorable="w14 w15 w16se w16cid w16 w16cex w16sdtdh w16sdtfl w16du">
   <w:docDefaults>
     <w:rPrDefault>
       <w:rPr>

</xml_diff>